<commit_message>
Ya está testeada la ALU con el ALUControl, no sintetiza porque hay algun problema con el archivo registers.v, ya veo si puedo solucionarlo
</commit_message>
<xml_diff>
--- a/Documentos para el TP final/Secuencia de figuras.docx
+++ b/Documentos para el TP final/Secuencia de figuras.docx
@@ -99,6 +99,7 @@
       <w:r>
         <w:rPr>
           <w:noProof/>
+          <w:lang w:val="es-ES" w:eastAsia="es-ES"/>
         </w:rPr>
         <w:drawing>
           <wp:anchor distT="0" distB="0" distL="114300" distR="114300" simplePos="0" relativeHeight="251658240" behindDoc="1" locked="0" layoutInCell="1" allowOverlap="1" wp14:anchorId="118A356C" wp14:editId="7E301E50">
@@ -176,6 +177,8 @@
         </w:rPr>
         <w:t xml:space="preserve"> Las señales de control que debemos implementar son las siguientes:</w:t>
       </w:r>
+      <w:bookmarkStart w:id="0" w:name="_GoBack"/>
+      <w:bookmarkEnd w:id="0"/>
     </w:p>
     <w:p>
       <w:pPr>
@@ -186,6 +189,7 @@
       <w:r>
         <w:rPr>
           <w:noProof/>
+          <w:lang w:val="es-ES" w:eastAsia="es-ES"/>
         </w:rPr>
         <w:drawing>
           <wp:anchor distT="0" distB="0" distL="114300" distR="114300" simplePos="0" relativeHeight="251659264" behindDoc="1" locked="0" layoutInCell="1" allowOverlap="1" wp14:anchorId="14ADB821" wp14:editId="677D7E23">
@@ -310,195 +314,22 @@
     </w:p>
     <w:p>
       <w:pPr>
-        <w:rPr>
-          <w:lang w:val="es-ES"/>
-        </w:rPr>
-      </w:pPr>
-      <w:r>
-        <w:rPr>
-          <w:lang w:val="es-ES"/>
+        <w:ind w:firstLine="0"/>
+        <w:rPr>
+          <w:lang w:val="es-ES"/>
+        </w:rPr>
+      </w:pPr>
+      <w:r>
+        <w:rPr>
+          <w:noProof/>
+          <w:lang w:val="es-ES" w:eastAsia="es-ES"/>
         </w:rPr>
         <w:lastRenderedPageBreak/>
-        <w:t>En cada etapa debemos tener en cuenta las siguientes señales de control:</w:t>
-      </w:r>
-    </w:p>
-    <w:p>
-      <w:pPr>
-        <w:pStyle w:val="Prrafodelista"/>
-        <w:numPr>
-          <w:ilvl w:val="0"/>
-          <w:numId w:val="1"/>
-        </w:numPr>
-        <w:rPr>
-          <w:lang w:val="es-ES"/>
-        </w:rPr>
-      </w:pPr>
-      <w:r>
-        <w:rPr>
-          <w:lang w:val="es-ES"/>
-        </w:rPr>
-        <w:t>IF: Ninguna</w:t>
-      </w:r>
-    </w:p>
-    <w:p>
-      <w:pPr>
-        <w:pStyle w:val="Prrafodelista"/>
-        <w:numPr>
-          <w:ilvl w:val="0"/>
-          <w:numId w:val="1"/>
-        </w:numPr>
-        <w:rPr>
-          <w:lang w:val="es-ES"/>
-        </w:rPr>
-      </w:pPr>
-      <w:r>
-        <w:rPr>
-          <w:lang w:val="es-ES"/>
-        </w:rPr>
-        <w:t xml:space="preserve">ID: </w:t>
-      </w:r>
-      <w:r>
-        <w:rPr>
-          <w:lang w:val="es-ES"/>
-        </w:rPr>
-        <w:t>Solo existe una señal de control para indicar que se va a escribir en los registros, pero esta señal de control es enviada desde la etapa WB.</w:t>
-      </w:r>
-    </w:p>
-    <w:p>
-      <w:pPr>
-        <w:pStyle w:val="Prrafodelista"/>
-        <w:numPr>
-          <w:ilvl w:val="0"/>
-          <w:numId w:val="1"/>
-        </w:numPr>
-        <w:rPr>
-          <w:lang w:val="es-ES"/>
-        </w:rPr>
-      </w:pPr>
-      <w:r>
-        <w:rPr>
-          <w:lang w:val="es-ES"/>
-        </w:rPr>
-        <w:t>EX: RegDst (selecciona el destino de la operación), ALUOp (selecciona la operación que realizará la ALU), y ALUSrc (selecciona si el segundo operando de la ALU es el data_b o el inmediato con extensión de signo.</w:t>
-      </w:r>
-    </w:p>
-    <w:p>
-      <w:pPr>
-        <w:pStyle w:val="Prrafodelista"/>
-        <w:numPr>
-          <w:ilvl w:val="0"/>
-          <w:numId w:val="1"/>
-        </w:numPr>
-        <w:rPr>
-          <w:lang w:val="es-ES"/>
-        </w:rPr>
-      </w:pPr>
-      <w:r>
-        <w:rPr>
-          <w:lang w:val="es-ES"/>
-        </w:rPr>
-        <w:t>MEM: Branch (Señal que indica si se trata de una instrucción de salto</w:t>
-      </w:r>
-      <w:r>
-        <w:rPr>
-          <w:lang w:val="es-ES"/>
-        </w:rPr>
-        <w:t>, y de serlo se compara con el resultado de la ALU para elegir el origen del PC en la etapa IF</w:t>
-      </w:r>
-      <w:r>
-        <w:rPr>
-          <w:lang w:val="es-ES"/>
-        </w:rPr>
-        <w:t>),</w:t>
-      </w:r>
-      <w:r>
-        <w:rPr>
-          <w:lang w:val="es-ES"/>
-        </w:rPr>
-        <w:t xml:space="preserve"> MemRead (utilizada para la instrucción load) y MemWrite (utilizada para la instrucción store).</w:t>
-      </w:r>
-    </w:p>
-    <w:p>
-      <w:pPr>
-        <w:pStyle w:val="Prrafodelista"/>
-        <w:numPr>
-          <w:ilvl w:val="0"/>
-          <w:numId w:val="1"/>
-        </w:numPr>
-        <w:rPr>
-          <w:lang w:val="es-ES"/>
-        </w:rPr>
-      </w:pPr>
-      <w:r>
-        <w:rPr>
-          <w:lang w:val="es-ES"/>
-        </w:rPr>
-        <w:t>WB: MemToReg (decide entre enviar el resultado de la ALU, o el valor leído de memoria, al registro destino), RegWrite (escribe el valor elegido).</w:t>
-      </w:r>
-    </w:p>
-    <w:p>
-      <w:pPr>
-        <w:rPr>
-          <w:lang w:val="es-ES"/>
-        </w:rPr>
-      </w:pPr>
-    </w:p>
-    <w:p>
-      <w:pPr>
-        <w:pStyle w:val="Ttulo1"/>
-        <w:rPr>
-          <w:lang w:val="es-ES"/>
-        </w:rPr>
-      </w:pPr>
-      <w:r>
-        <w:rPr>
-          <w:lang w:val="es-ES"/>
-        </w:rPr>
-        <w:t>Figura 6.32</w:t>
-      </w:r>
-      <w:r>
-        <w:rPr>
-          <w:lang w:val="es-ES"/>
-        </w:rPr>
-        <w:t xml:space="preserve"> – página </w:t>
-      </w:r>
-      <w:r>
-        <w:rPr>
-          <w:lang w:val="es-ES"/>
-        </w:rPr>
-        <w:t>428</w:t>
-      </w:r>
-      <w:bookmarkStart w:id="0" w:name="_GoBack"/>
-      <w:bookmarkEnd w:id="0"/>
-    </w:p>
-    <w:p>
-      <w:pPr>
-        <w:rPr>
-          <w:lang w:val="es-ES"/>
-        </w:rPr>
-      </w:pPr>
-      <w:r>
-        <w:rPr>
-          <w:lang w:val="es-ES"/>
-        </w:rPr>
-        <w:t>Esta ya tiene implementadas las señales de control, con la unidad de control. Supongamos que queremos ejecutar las siguientes instrucciones:</w:t>
-      </w:r>
-    </w:p>
-    <w:p>
-      <w:pPr>
-        <w:rPr>
-          <w:lang w:val="es-ES"/>
-        </w:rPr>
-      </w:pPr>
-      <w:r>
-        <w:rPr>
-          <w:noProof/>
-        </w:rPr>
         <w:drawing>
-          <wp:inline distT="0" distB="0" distL="0" distR="0" wp14:anchorId="2E517C77" wp14:editId="09CA4059">
-            <wp:extent cx="5895975" cy="1123950"/>
-            <wp:effectExtent l="0" t="0" r="9525" b="0"/>
-            <wp:docPr id="3" name="Imagen 3"/>
+          <wp:inline distT="0" distB="0" distL="0" distR="0">
+            <wp:extent cx="6650555" cy="2247900"/>
+            <wp:effectExtent l="0" t="0" r="0" b="0"/>
+            <wp:docPr id="8" name="Imagen 8"/>
             <wp:cNvGraphicFramePr>
               <a:graphicFrameLocks xmlns:a="http://schemas.openxmlformats.org/drawingml/2006/main" noChangeAspect="1"/>
             </wp:cNvGraphicFramePr>
@@ -506,23 +337,36 @@
               <a:graphicData uri="http://schemas.openxmlformats.org/drawingml/2006/picture">
                 <pic:pic xmlns:pic="http://schemas.openxmlformats.org/drawingml/2006/picture">
                   <pic:nvPicPr>
-                    <pic:cNvPr id="0" name=""/>
-                    <pic:cNvPicPr/>
+                    <pic:cNvPr id="0" name="Picture 1"/>
+                    <pic:cNvPicPr>
+                      <a:picLocks noChangeAspect="1" noChangeArrowheads="1"/>
+                    </pic:cNvPicPr>
                   </pic:nvPicPr>
                   <pic:blipFill>
-                    <a:blip r:embed="rId8"/>
+                    <a:blip r:embed="rId8">
+                      <a:extLst>
+                        <a:ext uri="{28A0092B-C50C-407E-A947-70E740481C1C}">
+                          <a14:useLocalDpi xmlns:a14="http://schemas.microsoft.com/office/drawing/2010/main" val="0"/>
+                        </a:ext>
+                      </a:extLst>
+                    </a:blip>
+                    <a:srcRect/>
                     <a:stretch>
                       <a:fillRect/>
                     </a:stretch>
                   </pic:blipFill>
-                  <pic:spPr>
+                  <pic:spPr bwMode="auto">
                     <a:xfrm>
                       <a:off x="0" y="0"/>
-                      <a:ext cx="5895975" cy="1123950"/>
+                      <a:ext cx="6650555" cy="2247900"/>
                     </a:xfrm>
                     <a:prstGeom prst="rect">
                       <a:avLst/>
                     </a:prstGeom>
+                    <a:noFill/>
+                    <a:ln>
+                      <a:noFill/>
+                    </a:ln>
                   </pic:spPr>
                 </pic:pic>
               </a:graphicData>
@@ -541,20 +385,293 @@
         <w:rPr>
           <w:lang w:val="es-ES"/>
         </w:rPr>
-        <w:t>Necesitamos implementar la unidad de cortocircuito, que explicamos a continuación.</w:t>
-      </w:r>
-    </w:p>
-    <w:p>
-      <w:pPr>
-        <w:rPr>
-          <w:lang w:val="es-ES"/>
-        </w:rPr>
-      </w:pPr>
-      <w:r>
-        <w:rPr>
-          <w:lang w:val="es-ES"/>
-        </w:rPr>
-        <w:t>Básicamente existen 2 pares de condiciones que pueden significar un riesgo de datos:</w:t>
+        <w:t>En cada etapa debemos tener en cuenta las siguientes señales de control:</w:t>
+      </w:r>
+    </w:p>
+    <w:p>
+      <w:pPr>
+        <w:pStyle w:val="Prrafodelista"/>
+        <w:numPr>
+          <w:ilvl w:val="0"/>
+          <w:numId w:val="1"/>
+        </w:numPr>
+        <w:rPr>
+          <w:lang w:val="es-ES"/>
+        </w:rPr>
+      </w:pPr>
+      <w:r>
+        <w:rPr>
+          <w:lang w:val="es-ES"/>
+        </w:rPr>
+        <w:t>IF: Ninguna</w:t>
+      </w:r>
+    </w:p>
+    <w:p>
+      <w:pPr>
+        <w:pStyle w:val="Prrafodelista"/>
+        <w:numPr>
+          <w:ilvl w:val="0"/>
+          <w:numId w:val="1"/>
+        </w:numPr>
+        <w:rPr>
+          <w:lang w:val="es-ES"/>
+        </w:rPr>
+      </w:pPr>
+      <w:r>
+        <w:rPr>
+          <w:lang w:val="es-ES"/>
+        </w:rPr>
+        <w:t xml:space="preserve">ID: </w:t>
+      </w:r>
+      <w:r>
+        <w:rPr>
+          <w:lang w:val="es-ES"/>
+        </w:rPr>
+        <w:t>Solo existe una señal de control para indicar que se va a escribir en los registros, pero esta señal de control es enviada desde la etapa WB.</w:t>
+      </w:r>
+    </w:p>
+    <w:p>
+      <w:pPr>
+        <w:pStyle w:val="Prrafodelista"/>
+        <w:numPr>
+          <w:ilvl w:val="0"/>
+          <w:numId w:val="1"/>
+        </w:numPr>
+        <w:rPr>
+          <w:lang w:val="es-ES"/>
+        </w:rPr>
+      </w:pPr>
+      <w:r>
+        <w:rPr>
+          <w:lang w:val="es-ES"/>
+        </w:rPr>
+        <w:t xml:space="preserve">EX: </w:t>
+      </w:r>
+      <w:proofErr w:type="spellStart"/>
+      <w:r>
+        <w:rPr>
+          <w:lang w:val="es-ES"/>
+        </w:rPr>
+        <w:t>RegDst</w:t>
+      </w:r>
+      <w:proofErr w:type="spellEnd"/>
+      <w:r>
+        <w:rPr>
+          <w:lang w:val="es-ES"/>
+        </w:rPr>
+        <w:t xml:space="preserve"> (selecciona el destino de la operación), </w:t>
+      </w:r>
+      <w:proofErr w:type="spellStart"/>
+      <w:r>
+        <w:rPr>
+          <w:lang w:val="es-ES"/>
+        </w:rPr>
+        <w:t>ALUOp</w:t>
+      </w:r>
+      <w:proofErr w:type="spellEnd"/>
+      <w:r>
+        <w:rPr>
+          <w:lang w:val="es-ES"/>
+        </w:rPr>
+        <w:t xml:space="preserve"> (selecciona la operación que realizará la ALU), y </w:t>
+      </w:r>
+      <w:proofErr w:type="spellStart"/>
+      <w:r>
+        <w:rPr>
+          <w:lang w:val="es-ES"/>
+        </w:rPr>
+        <w:t>ALUSrc</w:t>
+      </w:r>
+      <w:proofErr w:type="spellEnd"/>
+      <w:r>
+        <w:rPr>
+          <w:lang w:val="es-ES"/>
+        </w:rPr>
+        <w:t xml:space="preserve"> (selecciona si el segundo operando de la ALU es el </w:t>
+      </w:r>
+      <w:proofErr w:type="spellStart"/>
+      <w:r>
+        <w:rPr>
+          <w:lang w:val="es-ES"/>
+        </w:rPr>
+        <w:t>data_b</w:t>
+      </w:r>
+      <w:proofErr w:type="spellEnd"/>
+      <w:r>
+        <w:rPr>
+          <w:lang w:val="es-ES"/>
+        </w:rPr>
+        <w:t xml:space="preserve"> o el inmediato con extensión de signo.</w:t>
+      </w:r>
+    </w:p>
+    <w:p>
+      <w:pPr>
+        <w:pStyle w:val="Prrafodelista"/>
+        <w:numPr>
+          <w:ilvl w:val="0"/>
+          <w:numId w:val="1"/>
+        </w:numPr>
+        <w:rPr>
+          <w:lang w:val="es-ES"/>
+        </w:rPr>
+      </w:pPr>
+      <w:r>
+        <w:rPr>
+          <w:lang w:val="es-ES"/>
+        </w:rPr>
+        <w:t xml:space="preserve">MEM: </w:t>
+      </w:r>
+      <w:proofErr w:type="spellStart"/>
+      <w:r>
+        <w:rPr>
+          <w:lang w:val="es-ES"/>
+        </w:rPr>
+        <w:t>Branch</w:t>
+      </w:r>
+      <w:proofErr w:type="spellEnd"/>
+      <w:r>
+        <w:rPr>
+          <w:lang w:val="es-ES"/>
+        </w:rPr>
+        <w:t xml:space="preserve"> (Señal que indica si se trata de una instrucción de salto</w:t>
+      </w:r>
+      <w:r>
+        <w:rPr>
+          <w:lang w:val="es-ES"/>
+        </w:rPr>
+        <w:t>, y de serlo se compara con el resultado de la ALU para elegir el origen del PC en la etapa IF</w:t>
+      </w:r>
+      <w:r>
+        <w:rPr>
+          <w:lang w:val="es-ES"/>
+        </w:rPr>
+        <w:t>),</w:t>
+      </w:r>
+      <w:r>
+        <w:rPr>
+          <w:lang w:val="es-ES"/>
+        </w:rPr>
+        <w:t xml:space="preserve"> </w:t>
+      </w:r>
+      <w:proofErr w:type="spellStart"/>
+      <w:r>
+        <w:rPr>
+          <w:lang w:val="es-ES"/>
+        </w:rPr>
+        <w:t>MemRead</w:t>
+      </w:r>
+      <w:proofErr w:type="spellEnd"/>
+      <w:r>
+        <w:rPr>
+          <w:lang w:val="es-ES"/>
+        </w:rPr>
+        <w:t xml:space="preserve"> (utilizada para la instrucción load) y </w:t>
+      </w:r>
+      <w:proofErr w:type="spellStart"/>
+      <w:r>
+        <w:rPr>
+          <w:lang w:val="es-ES"/>
+        </w:rPr>
+        <w:t>MemWrite</w:t>
+      </w:r>
+      <w:proofErr w:type="spellEnd"/>
+      <w:r>
+        <w:rPr>
+          <w:lang w:val="es-ES"/>
+        </w:rPr>
+        <w:t xml:space="preserve"> (utilizada para la instrucción store).</w:t>
+      </w:r>
+    </w:p>
+    <w:p>
+      <w:pPr>
+        <w:pStyle w:val="Prrafodelista"/>
+        <w:numPr>
+          <w:ilvl w:val="0"/>
+          <w:numId w:val="1"/>
+        </w:numPr>
+        <w:rPr>
+          <w:lang w:val="es-ES"/>
+        </w:rPr>
+      </w:pPr>
+      <w:r>
+        <w:rPr>
+          <w:lang w:val="es-ES"/>
+        </w:rPr>
+        <w:t xml:space="preserve">WB: </w:t>
+      </w:r>
+      <w:proofErr w:type="spellStart"/>
+      <w:r>
+        <w:rPr>
+          <w:lang w:val="es-ES"/>
+        </w:rPr>
+        <w:t>MemToReg</w:t>
+      </w:r>
+      <w:proofErr w:type="spellEnd"/>
+      <w:r>
+        <w:rPr>
+          <w:lang w:val="es-ES"/>
+        </w:rPr>
+        <w:t xml:space="preserve"> (decide entre enviar el resultado de la ALU, o el valor leído de memoria, al registro destino), </w:t>
+      </w:r>
+      <w:proofErr w:type="spellStart"/>
+      <w:r>
+        <w:rPr>
+          <w:lang w:val="es-ES"/>
+        </w:rPr>
+        <w:t>RegWrite</w:t>
+      </w:r>
+      <w:proofErr w:type="spellEnd"/>
+      <w:r>
+        <w:rPr>
+          <w:lang w:val="es-ES"/>
+        </w:rPr>
+        <w:t xml:space="preserve"> (escribe el valor elegido).</w:t>
+      </w:r>
+    </w:p>
+    <w:p>
+      <w:pPr>
+        <w:rPr>
+          <w:lang w:val="es-ES"/>
+        </w:rPr>
+      </w:pPr>
+    </w:p>
+    <w:p>
+      <w:pPr>
+        <w:pStyle w:val="Ttulo1"/>
+        <w:rPr>
+          <w:lang w:val="es-ES"/>
+        </w:rPr>
+      </w:pPr>
+      <w:r>
+        <w:rPr>
+          <w:lang w:val="es-ES"/>
+        </w:rPr>
+        <w:t>Figura 6.32</w:t>
+      </w:r>
+      <w:r>
+        <w:rPr>
+          <w:lang w:val="es-ES"/>
+        </w:rPr>
+        <w:t xml:space="preserve"> – página </w:t>
+      </w:r>
+      <w:r>
+        <w:rPr>
+          <w:lang w:val="es-ES"/>
+        </w:rPr>
+        <w:t>428</w:t>
+      </w:r>
+    </w:p>
+    <w:p>
+      <w:pPr>
+        <w:rPr>
+          <w:lang w:val="es-ES"/>
+        </w:rPr>
+      </w:pPr>
+      <w:r>
+        <w:rPr>
+          <w:lang w:val="es-ES"/>
+        </w:rPr>
+        <w:t>Esta ya tiene implementadas las señales de control, con la unidad de control. Supongamos que queremos ejecutar las siguientes instrucciones:</w:t>
       </w:r>
     </w:p>
     <w:p>
@@ -566,12 +683,13 @@
       <w:r>
         <w:rPr>
           <w:noProof/>
+          <w:lang w:val="es-ES" w:eastAsia="es-ES"/>
         </w:rPr>
         <w:drawing>
-          <wp:inline distT="0" distB="0" distL="0" distR="0" wp14:anchorId="331BFE00" wp14:editId="53EC19EB">
-            <wp:extent cx="4133850" cy="1162050"/>
-            <wp:effectExtent l="0" t="0" r="0" b="0"/>
-            <wp:docPr id="4" name="Imagen 4"/>
+          <wp:inline distT="0" distB="0" distL="0" distR="0" wp14:anchorId="2E517C77" wp14:editId="09CA4059">
+            <wp:extent cx="5895975" cy="1123950"/>
+            <wp:effectExtent l="0" t="0" r="9525" b="0"/>
+            <wp:docPr id="3" name="Imagen 3"/>
             <wp:cNvGraphicFramePr>
               <a:graphicFrameLocks xmlns:a="http://schemas.openxmlformats.org/drawingml/2006/main" noChangeAspect="1"/>
             </wp:cNvGraphicFramePr>
@@ -591,7 +709,7 @@
                   <pic:spPr>
                     <a:xfrm>
                       <a:off x="0" y="0"/>
-                      <a:ext cx="4133850" cy="1162050"/>
+                      <a:ext cx="5895975" cy="1123950"/>
                     </a:xfrm>
                     <a:prstGeom prst="rect">
                       <a:avLst/>
@@ -614,20 +732,20 @@
         <w:rPr>
           <w:lang w:val="es-ES"/>
         </w:rPr>
-        <w:t>Recién necesitamos conocer el dato con el que debemos operar en la etapa de ejecución. Si uno de los registros fuentes de la etapa de ejecución coincide con el registro destino de la etapa MEM o WB, entonces existirá un riesgo. Debido a que si el dato se encuentra en la etapa MEM o WB, ya fue calculado, podemos adelantar dicho dato a la instrucción siguiente, en la etapa EX, para lo cual debemos agregar multiplexores en esta última etapa de manera tal de poder elegir qué dato tomar, si los leidos de los registros, o los obtenidos de las etapas MEM o WB. Las señales de control de cada multiplexor serán manejadas por la unidad de cortocircuito.</w:t>
-      </w:r>
-    </w:p>
-    <w:p>
-      <w:pPr>
-        <w:rPr>
-          <w:lang w:val="es-ES"/>
-        </w:rPr>
-      </w:pPr>
-      <w:r>
-        <w:rPr>
-          <w:lang w:val="es-ES"/>
-        </w:rPr>
-        <w:t>Supongamos ahora que queremos ejecutar las siguientes instrucciones:</w:t>
+        <w:t>Necesitamos implementar la unidad de cortocircuito, que explicamos a continuación.</w:t>
+      </w:r>
+    </w:p>
+    <w:p>
+      <w:pPr>
+        <w:rPr>
+          <w:lang w:val="es-ES"/>
+        </w:rPr>
+      </w:pPr>
+      <w:r>
+        <w:rPr>
+          <w:lang w:val="es-ES"/>
+        </w:rPr>
+        <w:t>Básicamente existen 2 pares de condiciones que pueden significar un riesgo de datos:</w:t>
       </w:r>
     </w:p>
     <w:p>
@@ -639,12 +757,13 @@
       <w:r>
         <w:rPr>
           <w:noProof/>
+          <w:lang w:val="es-ES" w:eastAsia="es-ES"/>
         </w:rPr>
         <w:drawing>
-          <wp:inline distT="0" distB="0" distL="0" distR="0" wp14:anchorId="18720806" wp14:editId="4FDA9D92">
-            <wp:extent cx="1762125" cy="590550"/>
-            <wp:effectExtent l="0" t="0" r="9525" b="0"/>
-            <wp:docPr id="5" name="Imagen 5"/>
+          <wp:inline distT="0" distB="0" distL="0" distR="0" wp14:anchorId="331BFE00" wp14:editId="53EC19EB">
+            <wp:extent cx="4133850" cy="1162050"/>
+            <wp:effectExtent l="0" t="0" r="0" b="0"/>
+            <wp:docPr id="4" name="Imagen 4"/>
             <wp:cNvGraphicFramePr>
               <a:graphicFrameLocks xmlns:a="http://schemas.openxmlformats.org/drawingml/2006/main" noChangeAspect="1"/>
             </wp:cNvGraphicFramePr>
@@ -664,7 +783,7 @@
                   <pic:spPr>
                     <a:xfrm>
                       <a:off x="0" y="0"/>
-                      <a:ext cx="1762125" cy="590550"/>
+                      <a:ext cx="4133850" cy="1162050"/>
                     </a:xfrm>
                     <a:prstGeom prst="rect">
                       <a:avLst/>
@@ -687,7 +806,34 @@
         <w:rPr>
           <w:lang w:val="es-ES"/>
         </w:rPr>
-        <w:t>Cuando la primera se encuentre en la etapa WB y la segunda en la etapa MEM, el tercer ADD necesitará el dato del registro $1, pero ¿de dónde obtiene ese dato? En realidad debería obtenerlo de la etapa MEM (que es la que contiene el dato más actual). Las condiciones y las señales emitidas por la unidad de cortocircuito serán las siguientes:</w:t>
+        <w:t xml:space="preserve">Recién necesitamos conocer el dato con el que debemos operar en la etapa de ejecución. Si uno de los registros fuentes de la etapa de ejecución coincide con el registro destino de la etapa MEM o WB, entonces existirá un riesgo. Debido a que si el dato se encuentra en la etapa MEM o WB, ya fue calculado, podemos adelantar dicho dato a la instrucción siguiente, en la etapa EX, para lo cual debemos agregar multiplexores en esta última etapa de manera tal de poder elegir qué dato tomar, si los </w:t>
+      </w:r>
+      <w:proofErr w:type="spellStart"/>
+      <w:r>
+        <w:rPr>
+          <w:lang w:val="es-ES"/>
+        </w:rPr>
+        <w:t>leidos</w:t>
+      </w:r>
+      <w:proofErr w:type="spellEnd"/>
+      <w:r>
+        <w:rPr>
+          <w:lang w:val="es-ES"/>
+        </w:rPr>
+        <w:t xml:space="preserve"> de los registros, o los obtenidos de las etapas MEM o WB. Las señales de control de cada multiplexor serán manejadas por la unidad de cortocircuito.</w:t>
+      </w:r>
+    </w:p>
+    <w:p>
+      <w:pPr>
+        <w:rPr>
+          <w:lang w:val="es-ES"/>
+        </w:rPr>
+      </w:pPr>
+      <w:r>
+        <w:rPr>
+          <w:lang w:val="es-ES"/>
+        </w:rPr>
+        <w:t>Supongamos ahora que queremos ejecutar las siguientes instrucciones:</w:t>
       </w:r>
     </w:p>
     <w:p>
@@ -699,13 +845,14 @@
       <w:r>
         <w:rPr>
           <w:noProof/>
+          <w:lang w:val="es-ES" w:eastAsia="es-ES"/>
         </w:rPr>
         <w:lastRenderedPageBreak/>
         <w:drawing>
-          <wp:inline distT="0" distB="0" distL="0" distR="0" wp14:anchorId="7FE25AF3" wp14:editId="7F385290">
-            <wp:extent cx="5905500" cy="1914525"/>
-            <wp:effectExtent l="0" t="0" r="0" b="9525"/>
-            <wp:docPr id="6" name="Imagen 6"/>
+          <wp:inline distT="0" distB="0" distL="0" distR="0" wp14:anchorId="18720806" wp14:editId="4FDA9D92">
+            <wp:extent cx="1762125" cy="590550"/>
+            <wp:effectExtent l="0" t="0" r="9525" b="0"/>
+            <wp:docPr id="5" name="Imagen 5"/>
             <wp:cNvGraphicFramePr>
               <a:graphicFrameLocks xmlns:a="http://schemas.openxmlformats.org/drawingml/2006/main" noChangeAspect="1"/>
             </wp:cNvGraphicFramePr>
@@ -725,6 +872,67 @@
                   <pic:spPr>
                     <a:xfrm>
                       <a:off x="0" y="0"/>
+                      <a:ext cx="1762125" cy="590550"/>
+                    </a:xfrm>
+                    <a:prstGeom prst="rect">
+                      <a:avLst/>
+                    </a:prstGeom>
+                  </pic:spPr>
+                </pic:pic>
+              </a:graphicData>
+            </a:graphic>
+          </wp:inline>
+        </w:drawing>
+      </w:r>
+    </w:p>
+    <w:p>
+      <w:pPr>
+        <w:rPr>
+          <w:lang w:val="es-ES"/>
+        </w:rPr>
+      </w:pPr>
+      <w:r>
+        <w:rPr>
+          <w:lang w:val="es-ES"/>
+        </w:rPr>
+        <w:t>Cuando la primera se encuentre en la etapa WB y la segunda en la etapa MEM, el tercer ADD necesitará el dato del registro $1, pero ¿de dónde obtiene ese dato? En realidad debería obtenerlo de la etapa MEM (que es la que contiene el dato más actual). Las condiciones y las señales emitidas por la unidad de cortocircuito serán las siguientes:</w:t>
+      </w:r>
+    </w:p>
+    <w:p>
+      <w:pPr>
+        <w:rPr>
+          <w:lang w:val="es-ES"/>
+        </w:rPr>
+      </w:pPr>
+      <w:r>
+        <w:rPr>
+          <w:noProof/>
+          <w:lang w:val="es-ES" w:eastAsia="es-ES"/>
+        </w:rPr>
+        <w:drawing>
+          <wp:inline distT="0" distB="0" distL="0" distR="0" wp14:anchorId="7FE25AF3" wp14:editId="7F385290">
+            <wp:extent cx="5905500" cy="1914525"/>
+            <wp:effectExtent l="0" t="0" r="0" b="9525"/>
+            <wp:docPr id="6" name="Imagen 6"/>
+            <wp:cNvGraphicFramePr>
+              <a:graphicFrameLocks xmlns:a="http://schemas.openxmlformats.org/drawingml/2006/main" noChangeAspect="1"/>
+            </wp:cNvGraphicFramePr>
+            <a:graphic xmlns:a="http://schemas.openxmlformats.org/drawingml/2006/main">
+              <a:graphicData uri="http://schemas.openxmlformats.org/drawingml/2006/picture">
+                <pic:pic xmlns:pic="http://schemas.openxmlformats.org/drawingml/2006/picture">
+                  <pic:nvPicPr>
+                    <pic:cNvPr id="0" name=""/>
+                    <pic:cNvPicPr/>
+                  </pic:nvPicPr>
+                  <pic:blipFill>
+                    <a:blip r:embed="rId12"/>
+                    <a:stretch>
+                      <a:fillRect/>
+                    </a:stretch>
+                  </pic:blipFill>
+                  <pic:spPr>
+                    <a:xfrm>
+                      <a:off x="0" y="0"/>
                       <a:ext cx="5905500" cy="1914525"/>
                     </a:xfrm>
                     <a:prstGeom prst="rect">
@@ -747,6 +955,7 @@
       <w:r>
         <w:rPr>
           <w:noProof/>
+          <w:lang w:val="es-ES" w:eastAsia="es-ES"/>
         </w:rPr>
         <w:drawing>
           <wp:inline distT="0" distB="0" distL="0" distR="0" wp14:anchorId="0A349751" wp14:editId="253A0003">
@@ -764,7 +973,7 @@
                     <pic:cNvPicPr/>
                   </pic:nvPicPr>
                   <pic:blipFill>
-                    <a:blip r:embed="rId12"/>
+                    <a:blip r:embed="rId13"/>
                     <a:stretch>
                       <a:fillRect/>
                     </a:stretch>

</xml_diff>

<commit_message>
forwarding unit hecha, sin testear, 2 warnings (bloqueados los de los latchs de la fifo de la uart)
</commit_message>
<xml_diff>
--- a/Documentos para el TP final/Secuencia de figuras.docx
+++ b/Documentos para el TP final/Secuencia de figuras.docx
@@ -177,8 +177,6 @@
         </w:rPr>
         <w:t xml:space="preserve"> Las señales de control que debemos implementar son las siguientes:</w:t>
       </w:r>
-      <w:bookmarkStart w:id="0" w:name="_GoBack"/>
-      <w:bookmarkEnd w:id="0"/>
     </w:p>
     <w:p>
       <w:pPr>
@@ -958,10 +956,10 @@
           <w:lang w:val="es-ES" w:eastAsia="es-ES"/>
         </w:rPr>
         <w:drawing>
-          <wp:inline distT="0" distB="0" distL="0" distR="0" wp14:anchorId="0A349751" wp14:editId="253A0003">
-            <wp:extent cx="5934075" cy="1905000"/>
-            <wp:effectExtent l="0" t="0" r="9525" b="0"/>
-            <wp:docPr id="7" name="Imagen 7"/>
+          <wp:inline distT="0" distB="0" distL="0" distR="0">
+            <wp:extent cx="5943600" cy="1983824"/>
+            <wp:effectExtent l="0" t="0" r="0" b="0"/>
+            <wp:docPr id="9" name="Imagen 9"/>
             <wp:cNvGraphicFramePr>
               <a:graphicFrameLocks xmlns:a="http://schemas.openxmlformats.org/drawingml/2006/main" noChangeAspect="1"/>
             </wp:cNvGraphicFramePr>
@@ -969,23 +967,36 @@
               <a:graphicData uri="http://schemas.openxmlformats.org/drawingml/2006/picture">
                 <pic:pic xmlns:pic="http://schemas.openxmlformats.org/drawingml/2006/picture">
                   <pic:nvPicPr>
-                    <pic:cNvPr id="0" name=""/>
-                    <pic:cNvPicPr/>
+                    <pic:cNvPr id="0" name="Picture 1"/>
+                    <pic:cNvPicPr>
+                      <a:picLocks noChangeAspect="1" noChangeArrowheads="1"/>
+                    </pic:cNvPicPr>
                   </pic:nvPicPr>
                   <pic:blipFill>
-                    <a:blip r:embed="rId13"/>
+                    <a:blip r:embed="rId13">
+                      <a:extLst>
+                        <a:ext uri="{28A0092B-C50C-407E-A947-70E740481C1C}">
+                          <a14:useLocalDpi xmlns:a14="http://schemas.microsoft.com/office/drawing/2010/main" val="0"/>
+                        </a:ext>
+                      </a:extLst>
+                    </a:blip>
+                    <a:srcRect/>
                     <a:stretch>
                       <a:fillRect/>
                     </a:stretch>
                   </pic:blipFill>
-                  <pic:spPr>
+                  <pic:spPr bwMode="auto">
                     <a:xfrm>
                       <a:off x="0" y="0"/>
-                      <a:ext cx="5934075" cy="1905000"/>
+                      <a:ext cx="5943600" cy="1983824"/>
                     </a:xfrm>
                     <a:prstGeom prst="rect">
                       <a:avLst/>
                     </a:prstGeom>
+                    <a:noFill/>
+                    <a:ln>
+                      <a:noFill/>
+                    </a:ln>
                   </pic:spPr>
                 </pic:pic>
               </a:graphicData>
@@ -1000,6 +1011,15 @@
           <w:lang w:val="es-ES"/>
         </w:rPr>
       </w:pPr>
+    </w:p>
+    <w:p>
+      <w:pPr>
+        <w:rPr>
+          <w:lang w:val="es-ES"/>
+        </w:rPr>
+      </w:pPr>
+      <w:bookmarkStart w:id="0" w:name="_GoBack"/>
+      <w:bookmarkEnd w:id="0"/>
     </w:p>
     <w:sectPr>
       <w:pgSz w:w="12240" w:h="15840"/>

</xml_diff>

<commit_message>
Forwarding unit testeada y funcionando
</commit_message>
<xml_diff>
--- a/Documentos para el TP final/Secuencia de figuras.docx
+++ b/Documentos para el TP final/Secuencia de figuras.docx
@@ -943,6 +943,29 @@
           </wp:inline>
         </w:drawing>
       </w:r>
+      <w:bookmarkStart w:id="0" w:name="_GoBack"/>
+      <w:bookmarkEnd w:id="0"/>
+    </w:p>
+    <w:p>
+      <w:pPr>
+        <w:rPr>
+          <w:lang w:val="es-ES"/>
+        </w:rPr>
+      </w:pPr>
+      <w:r>
+        <w:rPr>
+          <w:lang w:val="es-ES"/>
+        </w:rPr>
+        <w:t xml:space="preserve">2. MEM </w:t>
+      </w:r>
+      <w:proofErr w:type="spellStart"/>
+      <w:r>
+        <w:rPr>
+          <w:lang w:val="es-ES"/>
+        </w:rPr>
+        <w:t>hazard</w:t>
+      </w:r>
+      <w:proofErr w:type="spellEnd"/>
     </w:p>
     <w:p>
       <w:pPr>
@@ -957,9 +980,9 @@
         </w:rPr>
         <w:drawing>
           <wp:inline distT="0" distB="0" distL="0" distR="0">
-            <wp:extent cx="5943600" cy="1983824"/>
+            <wp:extent cx="5943600" cy="1984384"/>
             <wp:effectExtent l="0" t="0" r="0" b="0"/>
-            <wp:docPr id="9" name="Imagen 9"/>
+            <wp:docPr id="10" name="Imagen 10"/>
             <wp:cNvGraphicFramePr>
               <a:graphicFrameLocks xmlns:a="http://schemas.openxmlformats.org/drawingml/2006/main" noChangeAspect="1"/>
             </wp:cNvGraphicFramePr>
@@ -967,7 +990,7 @@
               <a:graphicData uri="http://schemas.openxmlformats.org/drawingml/2006/picture">
                 <pic:pic xmlns:pic="http://schemas.openxmlformats.org/drawingml/2006/picture">
                   <pic:nvPicPr>
-                    <pic:cNvPr id="0" name="Picture 1"/>
+                    <pic:cNvPr id="0" name="Picture 2"/>
                     <pic:cNvPicPr>
                       <a:picLocks noChangeAspect="1" noChangeArrowheads="1"/>
                     </pic:cNvPicPr>
@@ -988,7 +1011,7 @@
                   <pic:spPr bwMode="auto">
                     <a:xfrm>
                       <a:off x="0" y="0"/>
-                      <a:ext cx="5943600" cy="1983824"/>
+                      <a:ext cx="5943600" cy="1984384"/>
                     </a:xfrm>
                     <a:prstGeom prst="rect">
                       <a:avLst/>
@@ -1018,8 +1041,6 @@
           <w:lang w:val="es-ES"/>
         </w:rPr>
       </w:pPr>
-      <w:bookmarkStart w:id="0" w:name="_GoBack"/>
-      <w:bookmarkEnd w:id="0"/>
     </w:p>
     <w:sectPr>
       <w:pgSz w:w="12240" w:h="15840"/>

</xml_diff>

<commit_message>
Hazard detection unit para data hazards testeada y funcionando perfecto
</commit_message>
<xml_diff>
--- a/Documentos para el TP final/Secuencia de figuras.docx
+++ b/Documentos para el TP final/Secuencia de figuras.docx
@@ -943,8 +943,6 @@
           </wp:inline>
         </w:drawing>
       </w:r>
-      <w:bookmarkStart w:id="0" w:name="_GoBack"/>
-      <w:bookmarkEnd w:id="0"/>
     </w:p>
     <w:p>
       <w:pPr>
@@ -1037,10 +1035,289 @@
     </w:p>
     <w:p>
       <w:pPr>
-        <w:rPr>
-          <w:lang w:val="es-ES"/>
-        </w:rPr>
-      </w:pPr>
+        <w:pStyle w:val="Ttulo1"/>
+        <w:rPr>
+          <w:lang w:val="es-ES"/>
+        </w:rPr>
+      </w:pPr>
+      <w:proofErr w:type="spellStart"/>
+      <w:r>
+        <w:rPr>
+          <w:lang w:val="es-ES"/>
+        </w:rPr>
+        <w:t>Hazard</w:t>
+      </w:r>
+      <w:proofErr w:type="spellEnd"/>
+      <w:r>
+        <w:rPr>
+          <w:lang w:val="es-ES"/>
+        </w:rPr>
+        <w:t xml:space="preserve"> </w:t>
+      </w:r>
+      <w:proofErr w:type="spellStart"/>
+      <w:r>
+        <w:rPr>
+          <w:lang w:val="es-ES"/>
+        </w:rPr>
+        <w:t>Detection</w:t>
+      </w:r>
+      <w:proofErr w:type="spellEnd"/>
+      <w:r>
+        <w:rPr>
+          <w:lang w:val="es-ES"/>
+        </w:rPr>
+        <w:t xml:space="preserve"> </w:t>
+      </w:r>
+      <w:proofErr w:type="spellStart"/>
+      <w:r>
+        <w:rPr>
+          <w:lang w:val="es-ES"/>
+        </w:rPr>
+        <w:t>Unit</w:t>
+      </w:r>
+      <w:proofErr w:type="spellEnd"/>
+    </w:p>
+    <w:p>
+      <w:pPr>
+        <w:pStyle w:val="Ttulo2"/>
+        <w:rPr>
+          <w:lang w:val="es-ES"/>
+        </w:rPr>
+      </w:pPr>
+      <w:r>
+        <w:rPr>
+          <w:lang w:val="es-ES"/>
+        </w:rPr>
+        <w:t xml:space="preserve">Data </w:t>
+      </w:r>
+      <w:proofErr w:type="spellStart"/>
+      <w:r>
+        <w:rPr>
+          <w:lang w:val="es-ES"/>
+        </w:rPr>
+        <w:t>hazard</w:t>
+      </w:r>
+      <w:proofErr w:type="spellEnd"/>
+      <w:r>
+        <w:rPr>
+          <w:lang w:val="es-ES"/>
+        </w:rPr>
+        <w:t xml:space="preserve"> </w:t>
+      </w:r>
+      <w:proofErr w:type="spellStart"/>
+      <w:r>
+        <w:rPr>
+          <w:lang w:val="es-ES"/>
+        </w:rPr>
+        <w:t>pag</w:t>
+      </w:r>
+      <w:proofErr w:type="spellEnd"/>
+      <w:r>
+        <w:rPr>
+          <w:lang w:val="es-ES"/>
+        </w:rPr>
+        <w:t>. 430</w:t>
+      </w:r>
+    </w:p>
+    <w:p>
+      <w:pPr>
+        <w:rPr>
+          <w:lang w:val="es-ES"/>
+        </w:rPr>
+      </w:pPr>
+      <w:r>
+        <w:rPr>
+          <w:lang w:val="es-ES"/>
+        </w:rPr>
+        <w:t>Una instrucción trata de leer un registro luego de un load que escribe ese mismo registro.</w:t>
+      </w:r>
+    </w:p>
+    <w:p>
+      <w:pPr>
+        <w:rPr>
+          <w:lang w:val="es-ES"/>
+        </w:rPr>
+      </w:pPr>
+      <w:r>
+        <w:rPr>
+          <w:lang w:val="es-ES"/>
+        </w:rPr>
+        <w:t xml:space="preserve">Para </w:t>
+      </w:r>
+      <w:proofErr w:type="spellStart"/>
+      <w:r>
+        <w:rPr>
+          <w:lang w:val="es-ES"/>
+        </w:rPr>
+        <w:t>detectarl</w:t>
+      </w:r>
+      <w:proofErr w:type="spellEnd"/>
+      <w:r>
+        <w:rPr>
+          <w:lang w:val="es-ES"/>
+        </w:rPr>
+        <w:t xml:space="preserve"> en la HDU:</w:t>
+      </w:r>
+    </w:p>
+    <w:p>
+      <w:pPr>
+        <w:rPr>
+          <w:lang w:val="es-ES"/>
+        </w:rPr>
+      </w:pPr>
+      <w:r>
+        <w:rPr>
+          <w:noProof/>
+          <w:lang w:val="es-ES" w:eastAsia="es-ES"/>
+        </w:rPr>
+        <w:drawing>
+          <wp:inline distT="0" distB="0" distL="0" distR="0">
+            <wp:extent cx="5943600" cy="960423"/>
+            <wp:effectExtent l="0" t="0" r="0" b="0"/>
+            <wp:docPr id="7" name="Imagen 7"/>
+            <wp:cNvGraphicFramePr>
+              <a:graphicFrameLocks xmlns:a="http://schemas.openxmlformats.org/drawingml/2006/main" noChangeAspect="1"/>
+            </wp:cNvGraphicFramePr>
+            <a:graphic xmlns:a="http://schemas.openxmlformats.org/drawingml/2006/main">
+              <a:graphicData uri="http://schemas.openxmlformats.org/drawingml/2006/picture">
+                <pic:pic xmlns:pic="http://schemas.openxmlformats.org/drawingml/2006/picture">
+                  <pic:nvPicPr>
+                    <pic:cNvPr id="0" name="Picture 1"/>
+                    <pic:cNvPicPr>
+                      <a:picLocks noChangeAspect="1" noChangeArrowheads="1"/>
+                    </pic:cNvPicPr>
+                  </pic:nvPicPr>
+                  <pic:blipFill>
+                    <a:blip r:embed="rId14">
+                      <a:extLst>
+                        <a:ext uri="{28A0092B-C50C-407E-A947-70E740481C1C}">
+                          <a14:useLocalDpi xmlns:a14="http://schemas.microsoft.com/office/drawing/2010/main" val="0"/>
+                        </a:ext>
+                      </a:extLst>
+                    </a:blip>
+                    <a:srcRect/>
+                    <a:stretch>
+                      <a:fillRect/>
+                    </a:stretch>
+                  </pic:blipFill>
+                  <pic:spPr bwMode="auto">
+                    <a:xfrm>
+                      <a:off x="0" y="0"/>
+                      <a:ext cx="5943600" cy="960423"/>
+                    </a:xfrm>
+                    <a:prstGeom prst="rect">
+                      <a:avLst/>
+                    </a:prstGeom>
+                    <a:noFill/>
+                    <a:ln>
+                      <a:noFill/>
+                    </a:ln>
+                  </pic:spPr>
+                </pic:pic>
+              </a:graphicData>
+            </a:graphic>
+          </wp:inline>
+        </w:drawing>
+      </w:r>
+    </w:p>
+    <w:p>
+      <w:pPr>
+        <w:rPr>
+          <w:lang w:val="es-ES"/>
+        </w:rPr>
+      </w:pPr>
+      <w:r>
+        <w:rPr>
+          <w:lang w:val="es-ES"/>
+        </w:rPr>
+        <w:t xml:space="preserve">Para hacer el </w:t>
+      </w:r>
+      <w:proofErr w:type="spellStart"/>
+      <w:r>
+        <w:rPr>
+          <w:lang w:val="es-ES"/>
+        </w:rPr>
+        <w:t>stall</w:t>
+      </w:r>
+      <w:proofErr w:type="spellEnd"/>
+      <w:r>
+        <w:rPr>
+          <w:lang w:val="es-ES"/>
+        </w:rPr>
+        <w:t xml:space="preserve"> tengo que evitar que el PC aumente y que el registro IF/ID cambie. El resto del pipeline tiene que hacer </w:t>
+      </w:r>
+      <w:proofErr w:type="spellStart"/>
+      <w:r>
+        <w:rPr>
+          <w:lang w:val="es-ES"/>
+        </w:rPr>
+        <w:t>nops</w:t>
+      </w:r>
+      <w:proofErr w:type="spellEnd"/>
+      <w:r>
+        <w:rPr>
+          <w:lang w:val="es-ES"/>
+        </w:rPr>
+        <w:t>.</w:t>
+      </w:r>
+    </w:p>
+    <w:p>
+      <w:pPr>
+        <w:rPr>
+          <w:lang w:val="es-ES"/>
+        </w:rPr>
+      </w:pPr>
+      <w:r>
+        <w:rPr>
+          <w:lang w:val="es-ES"/>
+        </w:rPr>
+        <w:t xml:space="preserve">Todas las control </w:t>
+      </w:r>
+      <w:proofErr w:type="spellStart"/>
+      <w:r>
+        <w:rPr>
+          <w:lang w:val="es-ES"/>
+        </w:rPr>
+        <w:t>signals</w:t>
+      </w:r>
+      <w:proofErr w:type="spellEnd"/>
+      <w:r>
+        <w:rPr>
+          <w:lang w:val="es-ES"/>
+        </w:rPr>
+        <w:t xml:space="preserve"> van a 0 (Figura 6.25), o sea inserto el </w:t>
+      </w:r>
+      <w:proofErr w:type="spellStart"/>
+      <w:r>
+        <w:rPr>
+          <w:lang w:val="es-ES"/>
+        </w:rPr>
+        <w:t>nop</w:t>
+      </w:r>
+      <w:proofErr w:type="spellEnd"/>
+      <w:r>
+        <w:rPr>
+          <w:lang w:val="es-ES"/>
+        </w:rPr>
+        <w:t xml:space="preserve"> poniendo todos los campos de control EX, MEM Y WB del registro ID/EX en 0.</w:t>
+      </w:r>
+    </w:p>
+    <w:p>
+      <w:pPr>
+        <w:rPr>
+          <w:lang w:val="es-ES"/>
+        </w:rPr>
+      </w:pPr>
+      <w:r>
+        <w:rPr>
+          <w:noProof/>
+          <w:highlight w:val="yellow"/>
+          <w:lang w:val="es-ES" w:eastAsia="es-ES"/>
+        </w:rPr>
+        <w:t>FIGURA 6.36 pag 433</w:t>
+      </w:r>
+      <w:bookmarkStart w:id="0" w:name="_GoBack"/>
+      <w:bookmarkEnd w:id="0"/>
     </w:p>
     <w:sectPr>
       <w:pgSz w:w="12240" w:h="15840"/>
@@ -1362,6 +1639,30 @@
       <w:szCs w:val="28"/>
     </w:rPr>
   </w:style>
+  <w:style w:type="paragraph" w:styleId="Ttulo2">
+    <w:name w:val="heading 2"/>
+    <w:basedOn w:val="Normal"/>
+    <w:next w:val="Normal"/>
+    <w:link w:val="Ttulo2Car"/>
+    <w:uiPriority w:val="9"/>
+    <w:unhideWhenUsed/>
+    <w:qFormat/>
+    <w:rsid w:val="0051243A"/>
+    <w:pPr>
+      <w:keepNext/>
+      <w:keepLines/>
+      <w:spacing w:before="200"/>
+      <w:outlineLvl w:val="1"/>
+    </w:pPr>
+    <w:rPr>
+      <w:rFonts w:asciiTheme="majorHAnsi" w:eastAsiaTheme="majorEastAsia" w:hAnsiTheme="majorHAnsi" w:cstheme="majorBidi"/>
+      <w:b/>
+      <w:bCs/>
+      <w:color w:val="4F81BD" w:themeColor="accent1"/>
+      <w:sz w:val="26"/>
+      <w:szCs w:val="26"/>
+    </w:rPr>
+  </w:style>
   <w:style w:type="character" w:default="1" w:styleId="Fuentedeprrafopredeter">
     <w:name w:val="Default Paragraph Font"/>
     <w:uiPriority w:val="1"/>
@@ -1441,6 +1742,21 @@
       <w:ind w:left="720"/>
       <w:contextualSpacing/>
     </w:pPr>
+  </w:style>
+  <w:style w:type="character" w:customStyle="1" w:styleId="Ttulo2Car">
+    <w:name w:val="Título 2 Car"/>
+    <w:basedOn w:val="Fuentedeprrafopredeter"/>
+    <w:link w:val="Ttulo2"/>
+    <w:uiPriority w:val="9"/>
+    <w:rsid w:val="0051243A"/>
+    <w:rPr>
+      <w:rFonts w:asciiTheme="majorHAnsi" w:eastAsiaTheme="majorEastAsia" w:hAnsiTheme="majorHAnsi" w:cstheme="majorBidi"/>
+      <w:b/>
+      <w:bCs/>
+      <w:color w:val="4F81BD" w:themeColor="accent1"/>
+      <w:sz w:val="26"/>
+      <w:szCs w:val="26"/>
+    </w:rPr>
   </w:style>
 </w:styles>
 </file>
@@ -1634,6 +1950,30 @@
       <w:szCs w:val="28"/>
     </w:rPr>
   </w:style>
+  <w:style w:type="paragraph" w:styleId="Ttulo2">
+    <w:name w:val="heading 2"/>
+    <w:basedOn w:val="Normal"/>
+    <w:next w:val="Normal"/>
+    <w:link w:val="Ttulo2Car"/>
+    <w:uiPriority w:val="9"/>
+    <w:unhideWhenUsed/>
+    <w:qFormat/>
+    <w:rsid w:val="0051243A"/>
+    <w:pPr>
+      <w:keepNext/>
+      <w:keepLines/>
+      <w:spacing w:before="200"/>
+      <w:outlineLvl w:val="1"/>
+    </w:pPr>
+    <w:rPr>
+      <w:rFonts w:asciiTheme="majorHAnsi" w:eastAsiaTheme="majorEastAsia" w:hAnsiTheme="majorHAnsi" w:cstheme="majorBidi"/>
+      <w:b/>
+      <w:bCs/>
+      <w:color w:val="4F81BD" w:themeColor="accent1"/>
+      <w:sz w:val="26"/>
+      <w:szCs w:val="26"/>
+    </w:rPr>
+  </w:style>
   <w:style w:type="character" w:default="1" w:styleId="Fuentedeprrafopredeter">
     <w:name w:val="Default Paragraph Font"/>
     <w:uiPriority w:val="1"/>
@@ -1713,6 +2053,21 @@
       <w:ind w:left="720"/>
       <w:contextualSpacing/>
     </w:pPr>
+  </w:style>
+  <w:style w:type="character" w:customStyle="1" w:styleId="Ttulo2Car">
+    <w:name w:val="Título 2 Car"/>
+    <w:basedOn w:val="Fuentedeprrafopredeter"/>
+    <w:link w:val="Ttulo2"/>
+    <w:uiPriority w:val="9"/>
+    <w:rsid w:val="0051243A"/>
+    <w:rPr>
+      <w:rFonts w:asciiTheme="majorHAnsi" w:eastAsiaTheme="majorEastAsia" w:hAnsiTheme="majorHAnsi" w:cstheme="majorBidi"/>
+      <w:b/>
+      <w:bCs/>
+      <w:color w:val="4F81BD" w:themeColor="accent1"/>
+      <w:sz w:val="26"/>
+      <w:szCs w:val="26"/>
+    </w:rPr>
   </w:style>
 </w:styles>
 </file>

</xml_diff>